<commit_message>
Perbaikan Update Status dan Dokumentasi
</commit_message>
<xml_diff>
--- a/5-Offline/Dokumentasi Protokol.docx
+++ b/5-Offline/Dokumentasi Protokol.docx
@@ -14,130 +14,68 @@
       <w:pPr>
         <w:pStyle w:val="Heading1"/>
       </w:pPr>
-      <w:proofErr w:type="spellStart"/>
       <w:r>
         <w:t>Login</w:t>
       </w:r>
-      <w:proofErr w:type="spellEnd"/>
-    </w:p>
-    <w:p>
-      <w:proofErr w:type="spellStart"/>
-      <w:r>
-        <w:t>Login</w:t>
-      </w:r>
-      <w:proofErr w:type="spellEnd"/>
-      <w:r>
-        <w:t xml:space="preserve"> dilakukan dengan menggunakan mekanisme pengamanan dengan pertukaran kunci </w:t>
-      </w:r>
-      <w:proofErr w:type="spellStart"/>
+    </w:p>
+    <w:p>
+      <w:r>
+        <w:t xml:space="preserve">Login dilakukan dengan menggunakan mekanisme pengamanan dengan pertukaran kunci </w:t>
+      </w:r>
       <w:r>
         <w:rPr>
           <w:b/>
           <w:i/>
         </w:rPr>
-        <w:t>Diffie-Hellman</w:t>
-      </w:r>
-      <w:proofErr w:type="spellEnd"/>
+        <w:t>D</w:t>
+      </w:r>
       <w:r>
         <w:rPr>
           <w:b/>
           <w:i/>
         </w:rPr>
-        <w:t xml:space="preserve"> Key Exchange </w:t>
-      </w:r>
-      <w:proofErr w:type="spellStart"/>
+        <w:t>iffie-Hellman Key Exchange Algo</w:t>
+      </w:r>
       <w:r>
         <w:rPr>
           <w:b/>
           <w:i/>
         </w:rPr>
-        <w:t>Algorrithm</w:t>
-      </w:r>
-      <w:proofErr w:type="spellEnd"/>
+        <w:t>rithm</w:t>
+      </w:r>
       <w:r>
         <w:t xml:space="preserve"> terlebih dahulu lalu </w:t>
       </w:r>
-      <w:proofErr w:type="spellStart"/>
       <w:r>
         <w:rPr>
           <w:i/>
         </w:rPr>
         <w:t>username</w:t>
       </w:r>
-      <w:proofErr w:type="spellEnd"/>
       <w:r>
         <w:t xml:space="preserve"> dan </w:t>
       </w:r>
-      <w:proofErr w:type="spellStart"/>
       <w:r>
         <w:rPr>
           <w:i/>
         </w:rPr>
         <w:t>password</w:t>
       </w:r>
-      <w:proofErr w:type="spellEnd"/>
-      <w:r>
-        <w:t xml:space="preserve"> dikirimkan </w:t>
-      </w:r>
-      <w:proofErr w:type="spellStart"/>
-      <w:r>
-        <w:t>terenkripsi</w:t>
-      </w:r>
-      <w:proofErr w:type="spellEnd"/>
-      <w:r>
-        <w:t xml:space="preserve"> dengan algoritma </w:t>
-      </w:r>
-      <w:proofErr w:type="spellStart"/>
+      <w:r>
+        <w:t xml:space="preserve"> dikirimkan terenkripsi dengan algoritma </w:t>
+      </w:r>
       <w:r>
         <w:rPr>
           <w:b/>
           <w:i/>
         </w:rPr>
-        <w:t>Advanced</w:t>
-      </w:r>
-      <w:proofErr w:type="spellEnd"/>
-      <w:r>
-        <w:rPr>
-          <w:b/>
-          <w:i/>
-        </w:rPr>
-        <w:t xml:space="preserve"> </w:t>
-      </w:r>
-      <w:proofErr w:type="spellStart"/>
-      <w:r>
-        <w:rPr>
-          <w:b/>
-          <w:i/>
-        </w:rPr>
-        <w:t>Encryption</w:t>
-      </w:r>
-      <w:proofErr w:type="spellEnd"/>
-      <w:r>
-        <w:rPr>
-          <w:b/>
-          <w:i/>
-        </w:rPr>
-        <w:t xml:space="preserve"> Standard</w:t>
+        <w:t>Advanced Encryption Standard</w:t>
       </w:r>
       <w:r>
         <w:rPr>
           <w:b/>
         </w:rPr>
-        <w:t xml:space="preserve"> (</w:t>
-      </w:r>
-      <w:proofErr w:type="spellStart"/>
-      <w:r>
-        <w:rPr>
-          <w:b/>
-        </w:rPr>
-        <w:t>AES</w:t>
-      </w:r>
-      <w:proofErr w:type="spellEnd"/>
-      <w:r>
-        <w:rPr>
-          <w:b/>
-        </w:rPr>
-        <w:t>)</w:t>
+        <w:t xml:space="preserve"> (AES)</w:t>
       </w:r>
       <w:r>
         <w:t xml:space="preserve"> dengan kunci hasil pertukaran yang dilakukan sebelumnya.</w:t>
@@ -147,8 +85,6 @@
       <w:r>
         <w:t>Urutan:</w:t>
       </w:r>
-      <w:bookmarkStart w:id="0" w:name="_GoBack"/>
-      <w:bookmarkEnd w:id="0"/>
     </w:p>
     <w:p>
       <w:pPr>
@@ -158,19 +94,18 @@
           <w:numId w:val="2"/>
         </w:numPr>
       </w:pPr>
-      <w:proofErr w:type="spellStart"/>
-      <w:r>
-        <w:t>Client</w:t>
-      </w:r>
-      <w:proofErr w:type="spellEnd"/>
-      <w:r>
-        <w:t xml:space="preserve"> mengirimkan pesan berisi kode </w:t>
-      </w:r>
-      <w:proofErr w:type="spellStart"/>
-      <w:r>
-        <w:t>MSG_LOGIN</w:t>
-      </w:r>
-      <w:proofErr w:type="spellEnd"/>
+      <w:r>
+        <w:t>Client mengirimkan pesan berisi kode MSG_LOGIN</w:t>
+      </w:r>
+      <w:r>
+        <w:t xml:space="preserve"> (</w:t>
+      </w:r>
+      <w:r>
+        <w:t>0x00</w:t>
+      </w:r>
+      <w:r>
+        <w:t>)</w:t>
+      </w:r>
       <w:r>
         <w:t>.</w:t>
       </w:r>
@@ -196,24 +131,14 @@
               <w:pStyle w:val="Code"/>
               <w:jc w:val="center"/>
             </w:pPr>
-            <w:proofErr w:type="spellStart"/>
             <w:r>
               <w:t>MSG_LOGIN</w:t>
             </w:r>
-            <w:proofErr w:type="spellEnd"/>
             <w:r>
               <w:br/>
             </w:r>
             <w:r>
-              <w:t>(</w:t>
-            </w:r>
-            <w:proofErr w:type="spellStart"/>
-            <w:r>
-              <w:t>byte</w:t>
-            </w:r>
-            <w:proofErr w:type="spellEnd"/>
-            <w:r>
-              <w:t>)</w:t>
+              <w:t>(byte)</w:t>
             </w:r>
           </w:p>
         </w:tc>
@@ -253,15 +178,7 @@
         <w:t xml:space="preserve">g </w:t>
       </w:r>
       <w:r>
-        <w:t xml:space="preserve">dalam format </w:t>
-      </w:r>
-      <w:proofErr w:type="spellStart"/>
-      <w:r>
-        <w:t>UTF</w:t>
-      </w:r>
-      <w:proofErr w:type="spellEnd"/>
-      <w:r>
-        <w:t>.</w:t>
+        <w:t>dalam format UTF.</w:t>
       </w:r>
     </w:p>
     <w:tbl>
@@ -293,15 +210,7 @@
               <w:br/>
             </w:r>
             <w:r>
-              <w:t>(</w:t>
-            </w:r>
-            <w:proofErr w:type="spellStart"/>
-            <w:r>
-              <w:t>UTF</w:t>
-            </w:r>
-            <w:proofErr w:type="spellEnd"/>
-            <w:r>
-              <w:t>)</w:t>
+              <w:t>(UTF)</w:t>
             </w:r>
           </w:p>
         </w:tc>
@@ -322,15 +231,7 @@
               <w:br/>
             </w:r>
             <w:r>
-              <w:t>(</w:t>
-            </w:r>
-            <w:proofErr w:type="spellStart"/>
-            <w:r>
-              <w:t>UTF</w:t>
-            </w:r>
-            <w:proofErr w:type="spellEnd"/>
-            <w:r>
-              <w:t>)</w:t>
+              <w:t>(UTF)</w:t>
             </w:r>
           </w:p>
         </w:tc>
@@ -349,53 +250,8 @@
           <w:numId w:val="2"/>
         </w:numPr>
       </w:pPr>
-      <w:proofErr w:type="spellStart"/>
-      <w:r>
-        <w:t>Client</w:t>
-      </w:r>
-      <w:proofErr w:type="spellEnd"/>
-      <w:r>
-        <w:t xml:space="preserve"> lalu membuat pasangan kunci publik dan </w:t>
-      </w:r>
-      <w:proofErr w:type="spellStart"/>
-      <w:r>
-        <w:t>private</w:t>
-      </w:r>
-      <w:proofErr w:type="spellEnd"/>
-      <w:r>
-        <w:t xml:space="preserve">. Panjang kunci publik dalam satuan </w:t>
-      </w:r>
-      <w:proofErr w:type="spellStart"/>
-      <w:r>
-        <w:t>byte</w:t>
-      </w:r>
-      <w:proofErr w:type="spellEnd"/>
-      <w:r>
-        <w:t xml:space="preserve"> (</w:t>
-      </w:r>
-      <w:proofErr w:type="spellStart"/>
-      <w:r>
-        <w:t>CLI_PUB_LENGTH</w:t>
-      </w:r>
-      <w:proofErr w:type="spellEnd"/>
-      <w:r>
-        <w:t>) dan isi dari kunci publik (</w:t>
-      </w:r>
-      <w:proofErr w:type="spellStart"/>
-      <w:r>
-        <w:t>CLIPUB</w:t>
-      </w:r>
-      <w:proofErr w:type="spellEnd"/>
-      <w:r>
-        <w:t xml:space="preserve">) ini lalu dikirimkan ke </w:t>
-      </w:r>
-      <w:proofErr w:type="spellStart"/>
-      <w:r>
-        <w:t>server</w:t>
-      </w:r>
-      <w:proofErr w:type="spellEnd"/>
-      <w:r>
-        <w:t>.</w:t>
+      <w:r>
+        <w:t>Client lalu membuat pasangan kunci publik dan private. Panjang kunci publik dalam satuan byte (CLI_PUB_LENGTH) dan isi dari kunci publik (CLIPUB) ini lalu dikirimkan ke server.</w:t>
       </w:r>
     </w:p>
     <w:tbl>
@@ -420,24 +276,14 @@
               <w:pStyle w:val="Code"/>
               <w:jc w:val="center"/>
             </w:pPr>
-            <w:proofErr w:type="spellStart"/>
             <w:r>
               <w:t>CLI_PUB_LENGTH</w:t>
             </w:r>
-            <w:proofErr w:type="spellEnd"/>
             <w:r>
               <w:br/>
             </w:r>
             <w:r>
-              <w:t>(</w:t>
-            </w:r>
-            <w:proofErr w:type="spellStart"/>
-            <w:r>
-              <w:t>int</w:t>
-            </w:r>
-            <w:proofErr w:type="spellEnd"/>
-            <w:r>
-              <w:t>)</w:t>
+              <w:t>(int)</w:t>
             </w:r>
           </w:p>
         </w:tc>
@@ -451,24 +297,14 @@
               <w:pStyle w:val="Code"/>
               <w:jc w:val="center"/>
             </w:pPr>
-            <w:proofErr w:type="spellStart"/>
             <w:r>
               <w:t>CLI_PUB</w:t>
             </w:r>
-            <w:proofErr w:type="spellEnd"/>
             <w:r>
               <w:br/>
             </w:r>
             <w:r>
-              <w:t>(</w:t>
-            </w:r>
-            <w:proofErr w:type="spellStart"/>
-            <w:r>
-              <w:t>bytes</w:t>
-            </w:r>
-            <w:proofErr w:type="spellEnd"/>
-            <w:r>
-              <w:t>)</w:t>
+              <w:t>(bytes)</w:t>
             </w:r>
           </w:p>
         </w:tc>
@@ -488,56 +324,7 @@
         </w:numPr>
       </w:pPr>
       <w:r>
-        <w:t xml:space="preserve">Server lalu membalas dengan panjang kunci publik dalam satuan </w:t>
-      </w:r>
-      <w:proofErr w:type="spellStart"/>
-      <w:r>
-        <w:t>byte</w:t>
-      </w:r>
-      <w:proofErr w:type="spellEnd"/>
-      <w:r>
-        <w:t xml:space="preserve"> </w:t>
-      </w:r>
-      <w:r>
-        <w:t>(</w:t>
-      </w:r>
-      <w:proofErr w:type="spellStart"/>
-      <w:r>
-        <w:t>SERV_PUB</w:t>
-      </w:r>
-      <w:r>
-        <w:t>_LENGTH</w:t>
-      </w:r>
-      <w:proofErr w:type="spellEnd"/>
-      <w:r>
-        <w:t xml:space="preserve">) </w:t>
-      </w:r>
-      <w:r>
-        <w:t xml:space="preserve"> dan isi dari kunci publik milik </w:t>
-      </w:r>
-      <w:proofErr w:type="spellStart"/>
-      <w:r>
-        <w:t>server</w:t>
-      </w:r>
-      <w:proofErr w:type="spellEnd"/>
-      <w:r>
-        <w:t xml:space="preserve"> (</w:t>
-      </w:r>
-      <w:proofErr w:type="spellStart"/>
-      <w:r>
-        <w:t>SERV_PUB</w:t>
-      </w:r>
-      <w:proofErr w:type="spellEnd"/>
-      <w:r>
-        <w:t xml:space="preserve">) ke </w:t>
-      </w:r>
-      <w:proofErr w:type="spellStart"/>
-      <w:r>
-        <w:t>Client</w:t>
-      </w:r>
-      <w:proofErr w:type="spellEnd"/>
-      <w:r>
-        <w:t>.</w:t>
+        <w:t>Server lalu membalas dengan panjang kunci publik dalam satuan byte (SERV_PUB_LENGTH)  dan isi dari kunci publik milik server (SERV_PUB) ke Client.</w:t>
       </w:r>
     </w:p>
     <w:tbl>
@@ -562,27 +349,14 @@
               <w:pStyle w:val="Code"/>
               <w:jc w:val="center"/>
             </w:pPr>
-            <w:proofErr w:type="spellStart"/>
-            <w:r>
-              <w:t>SERV</w:t>
-            </w:r>
-            <w:r>
-              <w:t>_PUB_LENGTH</w:t>
-            </w:r>
-            <w:proofErr w:type="spellEnd"/>
+            <w:r>
+              <w:t>SERV_PUB_LENGTH</w:t>
+            </w:r>
             <w:r>
               <w:br/>
             </w:r>
             <w:r>
-              <w:t>(</w:t>
-            </w:r>
-            <w:proofErr w:type="spellStart"/>
-            <w:r>
-              <w:t>int</w:t>
-            </w:r>
-            <w:proofErr w:type="spellEnd"/>
-            <w:r>
-              <w:t>)</w:t>
+              <w:t>(int)</w:t>
             </w:r>
           </w:p>
         </w:tc>
@@ -596,27 +370,17 @@
               <w:pStyle w:val="Code"/>
               <w:jc w:val="center"/>
             </w:pPr>
-            <w:proofErr w:type="spellStart"/>
             <w:r>
               <w:t>SERV</w:t>
             </w:r>
             <w:r>
               <w:t>_PUB</w:t>
             </w:r>
-            <w:proofErr w:type="spellEnd"/>
             <w:r>
               <w:br/>
             </w:r>
             <w:r>
-              <w:t>(</w:t>
-            </w:r>
-            <w:proofErr w:type="spellStart"/>
-            <w:r>
-              <w:t>bytes</w:t>
-            </w:r>
-            <w:proofErr w:type="spellEnd"/>
-            <w:r>
-              <w:t>)</w:t>
+              <w:t>(bytes)</w:t>
             </w:r>
           </w:p>
         </w:tc>
@@ -635,142 +399,17 @@
           <w:numId w:val="2"/>
         </w:numPr>
       </w:pPr>
-      <w:proofErr w:type="spellStart"/>
-      <w:r>
-        <w:t>Client</w:t>
-      </w:r>
-      <w:proofErr w:type="spellEnd"/>
-      <w:r>
-        <w:t xml:space="preserve"> kemudian akan menghasilkan </w:t>
-      </w:r>
-      <w:proofErr w:type="spellStart"/>
+      <w:r>
+        <w:t xml:space="preserve">Client kemudian akan menghasilkan </w:t>
+      </w:r>
       <w:r>
         <w:rPr>
           <w:i/>
         </w:rPr>
-        <w:t>secret</w:t>
-      </w:r>
-      <w:proofErr w:type="spellEnd"/>
-      <w:r>
-        <w:rPr>
-          <w:i/>
-        </w:rPr>
-        <w:t xml:space="preserve"> code </w:t>
-      </w:r>
-      <w:r>
-        <w:t xml:space="preserve">bersama. Lalu </w:t>
-      </w:r>
-      <w:proofErr w:type="spellStart"/>
-      <w:r>
-        <w:t>username</w:t>
-      </w:r>
-      <w:proofErr w:type="spellEnd"/>
-      <w:r>
-        <w:t xml:space="preserve"> dan </w:t>
-      </w:r>
-      <w:proofErr w:type="spellStart"/>
-      <w:r>
-        <w:t>password</w:t>
-      </w:r>
-      <w:proofErr w:type="spellEnd"/>
-      <w:r>
-        <w:t xml:space="preserve"> akan </w:t>
-      </w:r>
-      <w:proofErr w:type="spellStart"/>
-      <w:r>
-        <w:t>dienkripsi</w:t>
-      </w:r>
-      <w:proofErr w:type="spellEnd"/>
-      <w:r>
-        <w:t xml:space="preserve"> dengan </w:t>
-      </w:r>
-      <w:proofErr w:type="spellStart"/>
-      <w:r>
-        <w:t>AES</w:t>
-      </w:r>
-      <w:proofErr w:type="spellEnd"/>
-      <w:r>
-        <w:t xml:space="preserve"> menjadi </w:t>
-      </w:r>
-      <w:proofErr w:type="spellStart"/>
-      <w:r>
-        <w:t>AES_UNAME</w:t>
-      </w:r>
-      <w:proofErr w:type="spellEnd"/>
-      <w:r>
-        <w:t xml:space="preserve"> dan </w:t>
-      </w:r>
-      <w:proofErr w:type="spellStart"/>
-      <w:r>
-        <w:t>AES_PASSWD</w:t>
-      </w:r>
-      <w:proofErr w:type="spellEnd"/>
-      <w:r>
-        <w:t xml:space="preserve">. </w:t>
-      </w:r>
-      <w:proofErr w:type="spellStart"/>
-      <w:r>
-        <w:t>Client</w:t>
-      </w:r>
-      <w:proofErr w:type="spellEnd"/>
-      <w:r>
-        <w:t xml:space="preserve"> akan mengirimkan secara berturut-turut panjang dari </w:t>
-      </w:r>
-      <w:proofErr w:type="spellStart"/>
-      <w:r>
-        <w:t>AES_NAME</w:t>
-      </w:r>
-      <w:proofErr w:type="spellEnd"/>
-      <w:r>
-        <w:t xml:space="preserve"> (</w:t>
-      </w:r>
-      <w:proofErr w:type="spellStart"/>
-      <w:r>
-        <w:t>AES_UNAME_LENGHTH</w:t>
-      </w:r>
-      <w:proofErr w:type="spellEnd"/>
-      <w:r>
-        <w:t xml:space="preserve">), </w:t>
-      </w:r>
-      <w:proofErr w:type="spellStart"/>
-      <w:r>
-        <w:t>AES_UNAME</w:t>
-      </w:r>
-      <w:proofErr w:type="spellEnd"/>
-      <w:r>
-        <w:t xml:space="preserve">, panjang dari </w:t>
-      </w:r>
-      <w:proofErr w:type="spellStart"/>
-      <w:r>
-        <w:t>AES_PASSWD</w:t>
-      </w:r>
-      <w:proofErr w:type="spellEnd"/>
-      <w:r>
-        <w:t xml:space="preserve"> (</w:t>
-      </w:r>
-      <w:proofErr w:type="spellStart"/>
-      <w:r>
-        <w:t>AES_PASSWD_LENGTH</w:t>
-      </w:r>
-      <w:proofErr w:type="spellEnd"/>
-      <w:r>
-        <w:t xml:space="preserve">), dan </w:t>
-      </w:r>
-      <w:proofErr w:type="spellStart"/>
-      <w:r>
-        <w:t>AES_PASSWD</w:t>
-      </w:r>
-      <w:proofErr w:type="spellEnd"/>
-      <w:r>
-        <w:t xml:space="preserve"> ke </w:t>
-      </w:r>
-      <w:proofErr w:type="spellStart"/>
-      <w:r>
-        <w:t>server</w:t>
-      </w:r>
-      <w:proofErr w:type="spellEnd"/>
-      <w:r>
-        <w:t>.</w:t>
+        <w:t xml:space="preserve">secret code </w:t>
+      </w:r>
+      <w:r>
+        <w:t>bersama. Lalu username dan password akan dienkripsi dengan AES menjadi AES_UNAME dan AES_PASSWD. Client akan mengirimkan secara berturut-turut panjang dari AES_NAME (AES_UNAME_LENGHTH), AES_UNAME, panjang dari AES_PASSWD (AES_PASSWD_LENGTH), dan AES_PASSWD ke server.</w:t>
       </w:r>
     </w:p>
     <w:tbl>
@@ -797,22 +436,12 @@
               <w:pStyle w:val="Code"/>
               <w:jc w:val="center"/>
             </w:pPr>
-            <w:proofErr w:type="spellStart"/>
             <w:r>
               <w:t>AES_UNAME_LENGHTH</w:t>
             </w:r>
-            <w:proofErr w:type="spellEnd"/>
             <w:r>
               <w:br/>
-              <w:t>(</w:t>
-            </w:r>
-            <w:proofErr w:type="spellStart"/>
-            <w:r>
-              <w:t>int</w:t>
-            </w:r>
-            <w:proofErr w:type="spellEnd"/>
-            <w:r>
-              <w:t>)</w:t>
+              <w:t>(int)</w:t>
             </w:r>
           </w:p>
         </w:tc>
@@ -826,22 +455,12 @@
               <w:pStyle w:val="Code"/>
               <w:jc w:val="center"/>
             </w:pPr>
-            <w:proofErr w:type="spellStart"/>
             <w:r>
               <w:t>AES_UNAME</w:t>
             </w:r>
-            <w:proofErr w:type="spellEnd"/>
             <w:r>
               <w:br/>
-              <w:t>(</w:t>
-            </w:r>
-            <w:proofErr w:type="spellStart"/>
-            <w:r>
-              <w:t>bytes</w:t>
-            </w:r>
-            <w:proofErr w:type="spellEnd"/>
-            <w:r>
-              <w:t>)</w:t>
+              <w:t>(bytes)</w:t>
             </w:r>
           </w:p>
         </w:tc>
@@ -855,22 +474,12 @@
               <w:pStyle w:val="Code"/>
               <w:jc w:val="center"/>
             </w:pPr>
-            <w:proofErr w:type="spellStart"/>
             <w:r>
               <w:t>AES_PASSWD_LENGTH</w:t>
             </w:r>
-            <w:proofErr w:type="spellEnd"/>
             <w:r>
               <w:br/>
-              <w:t>(</w:t>
-            </w:r>
-            <w:proofErr w:type="spellStart"/>
-            <w:r>
-              <w:t>int</w:t>
-            </w:r>
-            <w:proofErr w:type="spellEnd"/>
-            <w:r>
-              <w:t>)</w:t>
+              <w:t>(int)</w:t>
             </w:r>
           </w:p>
         </w:tc>
@@ -884,22 +493,12 @@
               <w:pStyle w:val="Code"/>
               <w:jc w:val="center"/>
             </w:pPr>
-            <w:proofErr w:type="spellStart"/>
             <w:r>
               <w:t>AES_PASSWD</w:t>
             </w:r>
-            <w:proofErr w:type="spellEnd"/>
             <w:r>
               <w:br/>
-              <w:t>(</w:t>
-            </w:r>
-            <w:proofErr w:type="spellStart"/>
-            <w:r>
-              <w:t>bytes</w:t>
-            </w:r>
-            <w:proofErr w:type="spellEnd"/>
-            <w:r>
-              <w:t>)</w:t>
+              <w:t>(bytes)</w:t>
             </w:r>
           </w:p>
         </w:tc>
@@ -919,35 +518,23 @@
         </w:numPr>
       </w:pPr>
       <w:r>
-        <w:t xml:space="preserve">Server akan </w:t>
-      </w:r>
-      <w:proofErr w:type="spellStart"/>
-      <w:r>
-        <w:t>mendekripsi</w:t>
-      </w:r>
-      <w:proofErr w:type="spellEnd"/>
-      <w:r>
-        <w:t xml:space="preserve"> </w:t>
-      </w:r>
-      <w:proofErr w:type="spellStart"/>
+        <w:t xml:space="preserve">Server akan mendekripsi </w:t>
+      </w:r>
       <w:r>
         <w:rPr>
           <w:i/>
         </w:rPr>
         <w:t>username</w:t>
       </w:r>
-      <w:proofErr w:type="spellEnd"/>
       <w:r>
         <w:t xml:space="preserve"> dan </w:t>
       </w:r>
-      <w:proofErr w:type="spellStart"/>
       <w:r>
         <w:rPr>
           <w:i/>
         </w:rPr>
         <w:t>password</w:t>
       </w:r>
-      <w:proofErr w:type="spellEnd"/>
       <w:r>
         <w:t xml:space="preserve"> yang dikirimkan tadi dengan terlebih dahulu menghasilkan</w:t>
       </w:r>
@@ -955,21 +542,7 @@
         <w:rPr>
           <w:i/>
         </w:rPr>
-        <w:t xml:space="preserve"> </w:t>
-      </w:r>
-      <w:proofErr w:type="spellStart"/>
-      <w:r>
-        <w:rPr>
-          <w:i/>
-        </w:rPr>
-        <w:t>sercet</w:t>
-      </w:r>
-      <w:proofErr w:type="spellEnd"/>
-      <w:r>
-        <w:rPr>
-          <w:i/>
-        </w:rPr>
-        <w:t xml:space="preserve"> code</w:t>
+        <w:t xml:space="preserve"> sercet code</w:t>
       </w:r>
       <w:r>
         <w:t xml:space="preserve"> bersama.</w:t>
@@ -984,27 +557,17 @@
         </w:numPr>
       </w:pPr>
       <w:r>
-        <w:t xml:space="preserve">Jika data </w:t>
-      </w:r>
-      <w:proofErr w:type="spellStart"/>
-      <w:r>
-        <w:t>login</w:t>
-      </w:r>
-      <w:proofErr w:type="spellEnd"/>
-      <w:r>
-        <w:t xml:space="preserve"> benar, maka akan dikirimkan </w:t>
-      </w:r>
-      <w:r>
-        <w:t xml:space="preserve">pesan berisi kode </w:t>
-      </w:r>
-      <w:proofErr w:type="spellStart"/>
-      <w:r>
-        <w:t>MSG_</w:t>
-      </w:r>
-      <w:r>
-        <w:t>SUCCESS</w:t>
-      </w:r>
-      <w:proofErr w:type="spellEnd"/>
+        <w:t>Jika data login benar, maka akan dikirimkan pesan berisi kode MSG_SUCCESS</w:t>
+      </w:r>
+      <w:r>
+        <w:t xml:space="preserve"> (</w:t>
+      </w:r>
+      <w:r>
+        <w:t>0x7f</w:t>
+      </w:r>
+      <w:r>
+        <w:t>)</w:t>
+      </w:r>
       <w:r>
         <w:t>.</w:t>
       </w:r>
@@ -1033,22 +596,12 @@
               <w:pStyle w:val="Code"/>
               <w:jc w:val="center"/>
             </w:pPr>
-            <w:proofErr w:type="spellStart"/>
             <w:r>
               <w:t>MSG_SUCCESS</w:t>
             </w:r>
-            <w:proofErr w:type="spellEnd"/>
             <w:r>
               <w:br/>
-              <w:t>(</w:t>
-            </w:r>
-            <w:proofErr w:type="spellStart"/>
-            <w:r>
-              <w:t>byte</w:t>
-            </w:r>
-            <w:proofErr w:type="spellEnd"/>
-            <w:r>
-              <w:t>)</w:t>
+              <w:t>(byte)</w:t>
             </w:r>
           </w:p>
         </w:tc>
@@ -1068,30 +621,11 @@
         </w:numPr>
       </w:pPr>
       <w:r>
-        <w:t xml:space="preserve">Jika data </w:t>
-      </w:r>
-      <w:proofErr w:type="spellStart"/>
-      <w:r>
-        <w:t>login</w:t>
-      </w:r>
-      <w:proofErr w:type="spellEnd"/>
-      <w:r>
-        <w:t xml:space="preserve"> </w:t>
-      </w:r>
-      <w:r>
-        <w:t>salah</w:t>
-      </w:r>
-      <w:r>
-        <w:t xml:space="preserve">, maka akan dikirimkan pesan berisi kode </w:t>
-      </w:r>
-      <w:proofErr w:type="spellStart"/>
-      <w:r>
-        <w:t>MSG_</w:t>
-      </w:r>
-      <w:r>
-        <w:t>FAILED</w:t>
-      </w:r>
-      <w:proofErr w:type="spellEnd"/>
+        <w:t>Jika data login salah, maka akan dikirimkan pesan berisi kode MSG_FAILED</w:t>
+      </w:r>
+      <w:r>
+        <w:t xml:space="preserve"> (0xff)</w:t>
+      </w:r>
       <w:r>
         <w:t>.</w:t>
       </w:r>
@@ -1117,22 +651,12 @@
               <w:pStyle w:val="Code"/>
               <w:jc w:val="center"/>
             </w:pPr>
-            <w:proofErr w:type="spellStart"/>
             <w:r>
               <w:t>MSG_FAILED</w:t>
             </w:r>
-            <w:proofErr w:type="spellEnd"/>
             <w:r>
               <w:br/>
-              <w:t>(</w:t>
-            </w:r>
-            <w:proofErr w:type="spellStart"/>
-            <w:r>
-              <w:t>byte</w:t>
-            </w:r>
-            <w:proofErr w:type="spellEnd"/>
-            <w:r>
-              <w:t>)</w:t>
+              <w:t>(byte)</w:t>
             </w:r>
           </w:p>
         </w:tc>
@@ -1140,9 +664,284 @@
     </w:tbl>
     <w:p>
       <w:pPr>
-        <w:pStyle w:val="Code"/>
-      </w:pPr>
-    </w:p>
+        <w:pStyle w:val="Heading1"/>
+      </w:pPr>
+      <w:r>
+        <w:lastRenderedPageBreak/>
+        <w:t>Update</w:t>
+      </w:r>
+    </w:p>
+    <w:p>
+      <w:r>
+        <w:t>Update hanya bisa dilakukan setelah client berhasil melakukan login. Pada awalnya, client mengupdate status pada tugas yang dimilikinya. Lalu membuat catatan ke log. Jika sudah ada log dengan ID tugas yang sama, maka log dengan ID tersebut dihapus. Lalu akan dilakukan update ke server dengan mengirimkan message ke server.</w:t>
+      </w:r>
+    </w:p>
+    <w:tbl>
+      <w:tblPr>
+        <w:tblStyle w:val="TableGrid"/>
+        <w:tblW w:w="0" w:type="auto"/>
+        <w:tblLook w:val="04A0" w:firstRow="1" w:lastRow="0" w:firstColumn="1" w:lastColumn="0" w:noHBand="0" w:noVBand="1"/>
+      </w:tblPr>
+      <w:tblGrid>
+        <w:gridCol w:w="2254"/>
+        <w:gridCol w:w="2254"/>
+        <w:gridCol w:w="2254"/>
+        <w:gridCol w:w="2254"/>
+      </w:tblGrid>
+      <w:tr>
+        <w:tc>
+          <w:tcPr>
+            <w:tcW w:w="2254" w:type="dxa"/>
+            <w:vAlign w:val="center"/>
+          </w:tcPr>
+          <w:p>
+            <w:pPr>
+              <w:pStyle w:val="Code"/>
+              <w:jc w:val="center"/>
+            </w:pPr>
+            <w:r>
+              <w:t>MSG_UPDATE</w:t>
+            </w:r>
+          </w:p>
+          <w:p>
+            <w:pPr>
+              <w:pStyle w:val="Code"/>
+              <w:jc w:val="center"/>
+            </w:pPr>
+            <w:r>
+              <w:t>(byte)</w:t>
+            </w:r>
+          </w:p>
+        </w:tc>
+        <w:tc>
+          <w:tcPr>
+            <w:tcW w:w="2254" w:type="dxa"/>
+            <w:vAlign w:val="center"/>
+          </w:tcPr>
+          <w:p>
+            <w:pPr>
+              <w:pStyle w:val="Code"/>
+              <w:jc w:val="center"/>
+            </w:pPr>
+            <w:r>
+              <w:t>SESSION_ID</w:t>
+            </w:r>
+          </w:p>
+          <w:p>
+            <w:pPr>
+              <w:pStyle w:val="Code"/>
+              <w:jc w:val="center"/>
+            </w:pPr>
+            <w:r>
+              <w:t>(long)</w:t>
+            </w:r>
+          </w:p>
+        </w:tc>
+        <w:tc>
+          <w:tcPr>
+            <w:tcW w:w="2254" w:type="dxa"/>
+            <w:vAlign w:val="center"/>
+          </w:tcPr>
+          <w:p>
+            <w:pPr>
+              <w:pStyle w:val="Code"/>
+              <w:jc w:val="center"/>
+            </w:pPr>
+            <w:r>
+              <w:t>LOG_COUNT</w:t>
+            </w:r>
+          </w:p>
+          <w:p>
+            <w:pPr>
+              <w:pStyle w:val="Code"/>
+              <w:jc w:val="center"/>
+            </w:pPr>
+            <w:r>
+              <w:t>(int)</w:t>
+            </w:r>
+          </w:p>
+        </w:tc>
+        <w:tc>
+          <w:tcPr>
+            <w:tcW w:w="2254" w:type="dxa"/>
+            <w:vAlign w:val="center"/>
+          </w:tcPr>
+          <w:p>
+            <w:pPr>
+              <w:pStyle w:val="Code"/>
+              <w:jc w:val="center"/>
+            </w:pPr>
+            <w:r>
+              <w:t>LOG_UPDATE_LIST</w:t>
+            </w:r>
+          </w:p>
+          <w:p>
+            <w:pPr>
+              <w:pStyle w:val="Code"/>
+              <w:jc w:val="center"/>
+            </w:pPr>
+            <w:r>
+              <w:t>(...)</w:t>
+            </w:r>
+          </w:p>
+        </w:tc>
+      </w:tr>
+    </w:tbl>
+    <w:p/>
+    <w:p>
+      <w:r>
+        <w:t>MSG_UPDATE</w:t>
+      </w:r>
+      <w:r>
+        <w:t xml:space="preserve"> berupa kode </w:t>
+      </w:r>
+      <w:r>
+        <w:t>0x10</w:t>
+      </w:r>
+      <w:r>
+        <w:t>.</w:t>
+      </w:r>
+    </w:p>
+    <w:p/>
+    <w:p>
+      <w:pPr>
+        <w:pStyle w:val="Heading1"/>
+      </w:pPr>
+      <w:r>
+        <w:t>List</w:t>
+      </w:r>
+    </w:p>
+    <w:p>
+      <w:r>
+        <w:t xml:space="preserve">Client yang telah login dapat </w:t>
+      </w:r>
+      <w:r>
+        <w:t>mendapatkan daftar tugas.</w:t>
+      </w:r>
+    </w:p>
+    <w:p>
+      <w:bookmarkStart w:id="0" w:name="_GoBack"/>
+      <w:bookmarkEnd w:id="0"/>
+    </w:p>
+    <w:p/>
+    <w:p>
+      <w:pPr>
+        <w:pStyle w:val="Heading1"/>
+      </w:pPr>
+      <w:r>
+        <w:t>Logout</w:t>
+      </w:r>
+    </w:p>
+    <w:p>
+      <w:r>
+        <w:t>Client yang telah login dapat melakukan logout</w:t>
+      </w:r>
+      <w:r>
+        <w:t xml:space="preserve"> (0x01)</w:t>
+      </w:r>
+      <w:r>
+        <w:t xml:space="preserve"> dengan mengirimkan message berikut.</w:t>
+      </w:r>
+    </w:p>
+    <w:tbl>
+      <w:tblPr>
+        <w:tblStyle w:val="TableGrid"/>
+        <w:tblW w:w="0" w:type="auto"/>
+        <w:tblLook w:val="04A0" w:firstRow="1" w:lastRow="0" w:firstColumn="1" w:lastColumn="0" w:noHBand="0" w:noVBand="1"/>
+      </w:tblPr>
+      <w:tblGrid>
+        <w:gridCol w:w="4508"/>
+        <w:gridCol w:w="4508"/>
+      </w:tblGrid>
+      <w:tr>
+        <w:tc>
+          <w:tcPr>
+            <w:tcW w:w="4508" w:type="dxa"/>
+            <w:vAlign w:val="center"/>
+          </w:tcPr>
+          <w:p>
+            <w:pPr>
+              <w:pStyle w:val="Code"/>
+              <w:jc w:val="center"/>
+            </w:pPr>
+            <w:r>
+              <w:t>MSG_LOGOUT</w:t>
+            </w:r>
+          </w:p>
+          <w:p>
+            <w:pPr>
+              <w:pStyle w:val="Code"/>
+              <w:jc w:val="center"/>
+            </w:pPr>
+            <w:r>
+              <w:t>(byte)</w:t>
+            </w:r>
+          </w:p>
+        </w:tc>
+        <w:tc>
+          <w:tcPr>
+            <w:tcW w:w="4508" w:type="dxa"/>
+            <w:vAlign w:val="center"/>
+          </w:tcPr>
+          <w:p>
+            <w:pPr>
+              <w:pStyle w:val="Code"/>
+              <w:jc w:val="center"/>
+            </w:pPr>
+            <w:r>
+              <w:t>SESSION_ID</w:t>
+            </w:r>
+          </w:p>
+          <w:p>
+            <w:pPr>
+              <w:pStyle w:val="Code"/>
+              <w:jc w:val="center"/>
+            </w:pPr>
+            <w:r>
+              <w:t>(long)</w:t>
+            </w:r>
+          </w:p>
+        </w:tc>
+      </w:tr>
+    </w:tbl>
+    <w:p/>
+    <w:p>
+      <w:r>
+        <w:t>Lalu server akan membalas dengan MSG_SUCCESS.</w:t>
+      </w:r>
+    </w:p>
+    <w:tbl>
+      <w:tblPr>
+        <w:tblStyle w:val="TableGrid"/>
+        <w:tblW w:w="5000" w:type="pct"/>
+        <w:tblLook w:val="04A0" w:firstRow="1" w:lastRow="0" w:firstColumn="1" w:lastColumn="0" w:noHBand="0" w:noVBand="1"/>
+      </w:tblPr>
+      <w:tblGrid>
+        <w:gridCol w:w="9016"/>
+      </w:tblGrid>
+      <w:tr>
+        <w:tc>
+          <w:tcPr>
+            <w:tcW w:w="5000" w:type="pct"/>
+            <w:vAlign w:val="center"/>
+          </w:tcPr>
+          <w:p>
+            <w:pPr>
+              <w:pStyle w:val="Code"/>
+              <w:jc w:val="center"/>
+            </w:pPr>
+            <w:r>
+              <w:t>MSG_SUCCESS</w:t>
+            </w:r>
+            <w:r>
+              <w:br/>
+              <w:t>(byte)</w:t>
+            </w:r>
+          </w:p>
+        </w:tc>
+      </w:tr>
+    </w:tbl>
+    <w:p/>
     <w:sectPr>
       <w:pgSz w:w="11906" w:h="16838"/>
       <w:pgMar w:top="1440" w:right="1440" w:bottom="1440" w:left="1440" w:header="708" w:footer="708" w:gutter="0"/>

</xml_diff>